<commit_message>
added new pictures for the tutorial
</commit_message>
<xml_diff>
--- a/_posts/Azure DevOps Pipelines CI CD Tutorial.docx
+++ b/_posts/Azure DevOps Pipelines CI CD Tutorial.docx
@@ -49,19 +49,10 @@
         <w:t xml:space="preserve"> </w:t>
       </w:r>
       <w:r>
-        <w:t xml:space="preserve">called </w:t>
-      </w:r>
-      <w:r>
-        <w:t xml:space="preserve">Azure Pipelines </w:t>
-      </w:r>
-      <w:r>
-        <w:t xml:space="preserve">to automate the </w:t>
-      </w:r>
-      <w:r>
-        <w:t>build, testing, and deployment of</w:t>
-      </w:r>
-      <w:r>
-        <w:t xml:space="preserve"> a </w:t>
+        <w:t xml:space="preserve">called Azure Pipelines </w:t>
+      </w:r>
+      <w:r>
+        <w:t xml:space="preserve">to automate the build, testing, and deployment of a </w:t>
       </w:r>
       <w:proofErr w:type="spellStart"/>
       <w:r>
@@ -248,6 +239,12 @@
     <w:p/>
     <w:p>
       <w:r>
+        <w:br w:type="page"/>
+      </w:r>
+    </w:p>
+    <w:p>
+      <w:r>
+        <w:lastRenderedPageBreak/>
         <w:t>Creating a blank project in Azure repos</w:t>
       </w:r>
     </w:p>
@@ -277,7 +274,6 @@
         <w:rPr>
           <w:noProof/>
         </w:rPr>
-        <w:lastRenderedPageBreak/>
         <w:drawing>
           <wp:inline distT="0" distB="0" distL="0" distR="0">
             <wp:extent cx="6645910" cy="5944870"/>
@@ -337,6 +333,7 @@
         <w:rPr>
           <w:noProof/>
         </w:rPr>
+        <w:lastRenderedPageBreak/>
         <w:drawing>
           <wp:inline distT="0" distB="0" distL="0" distR="0">
             <wp:extent cx="6645910" cy="2985770"/>
@@ -382,7 +379,6 @@
     </w:p>
     <w:p>
       <w:r>
-        <w:lastRenderedPageBreak/>
         <w:t>This takes you to the newly created project page with the following greeting message: “</w:t>
       </w:r>
       <w:r>
@@ -469,6 +465,7 @@
         <w:rPr>
           <w:noProof/>
         </w:rPr>
+        <w:lastRenderedPageBreak/>
         <w:drawing>
           <wp:inline distT="0" distB="0" distL="0" distR="0">
             <wp:extent cx="4010025" cy="2800350"/>
@@ -528,7 +525,6 @@
         <w:rPr>
           <w:noProof/>
         </w:rPr>
-        <w:lastRenderedPageBreak/>
         <w:drawing>
           <wp:inline distT="0" distB="0" distL="0" distR="0">
             <wp:extent cx="4924425" cy="5905500"/>
@@ -574,6 +570,12 @@
     </w:p>
     <w:p>
       <w:r>
+        <w:br w:type="page"/>
+      </w:r>
+    </w:p>
+    <w:p>
+      <w:r>
+        <w:lastRenderedPageBreak/>
         <w:t xml:space="preserve">Creating a </w:t>
       </w:r>
       <w:proofErr w:type="spellStart"/>
@@ -595,7 +597,6 @@
         <w:rPr>
           <w:noProof/>
         </w:rPr>
-        <w:lastRenderedPageBreak/>
         <w:drawing>
           <wp:inline distT="0" distB="0" distL="0" distR="0">
             <wp:extent cx="6645910" cy="3660775"/>
@@ -751,13 +752,7 @@
     </w:p>
     <w:p>
       <w:r>
-        <w:t>A</w:t>
-      </w:r>
-      <w:r>
-        <w:t>fter a few minutes</w:t>
-      </w:r>
-      <w:r>
-        <w:t>, the Output window in Visual Studio should indicate that the build succeeded.</w:t>
+        <w:t>After a few minutes, the Output window in Visual Studio should indicate that the build succeeded.</w:t>
       </w:r>
     </w:p>
     <w:p>
@@ -1248,16 +1243,7 @@
     </w:p>
     <w:p>
       <w:r>
-        <w:t>Click on the ‘</w:t>
-      </w:r>
-      <w:r>
-        <w:t>Sync’</w:t>
-      </w:r>
-      <w:r>
-        <w:t xml:space="preserve"> button under the ‘Home’ tab</w:t>
-      </w:r>
-      <w:r>
-        <w:t xml:space="preserve"> of the Team Explorer window in Visual Studio</w:t>
+        <w:t>Click on the ‘Sync’ button under the ‘Home’ tab of the Team Explorer window in Visual Studio</w:t>
       </w:r>
       <w:r>
         <w:t xml:space="preserve"> and ‘Push’ your commit to the server.</w:t>
@@ -1492,18 +1478,1134 @@
         <w:t>Now return to your Azure Repository to setup the build pipeline</w:t>
       </w:r>
     </w:p>
+    <w:p/>
+    <w:p>
+      <w:r>
+        <w:br w:type="page"/>
+      </w:r>
+    </w:p>
+    <w:p>
+      <w:r>
+        <w:lastRenderedPageBreak/>
+        <w:t xml:space="preserve">Setting up the build pipeline </w:t>
+      </w:r>
+    </w:p>
+    <w:p>
+      <w:r>
+        <w:t>Navigate to the build pipeline</w:t>
+      </w:r>
+    </w:p>
+    <w:p>
+      <w:r>
+        <w:rPr>
+          <w:noProof/>
+        </w:rPr>
+        <w:drawing>
+          <wp:inline distT="0" distB="0" distL="0" distR="0">
+            <wp:extent cx="6645910" cy="4465320"/>
+            <wp:effectExtent l="0" t="0" r="2540" b="0"/>
+            <wp:docPr id="1" name="Picture 1"/>
+            <wp:cNvGraphicFramePr>
+              <a:graphicFrameLocks xmlns:a="http://schemas.openxmlformats.org/drawingml/2006/main" noChangeAspect="1"/>
+            </wp:cNvGraphicFramePr>
+            <a:graphic xmlns:a="http://schemas.openxmlformats.org/drawingml/2006/main">
+              <a:graphicData uri="http://schemas.openxmlformats.org/drawingml/2006/picture">
+                <pic:pic xmlns:pic="http://schemas.openxmlformats.org/drawingml/2006/picture">
+                  <pic:nvPicPr>
+                    <pic:cNvPr id="1" name="19 - build pipeline.jpg"/>
+                    <pic:cNvPicPr/>
+                  </pic:nvPicPr>
+                  <pic:blipFill>
+                    <a:blip r:embed="rId25">
+                      <a:extLst>
+                        <a:ext uri="{28A0092B-C50C-407E-A947-70E740481C1C}">
+                          <a14:useLocalDpi xmlns:a14="http://schemas.microsoft.com/office/drawing/2010/main" val="0"/>
+                        </a:ext>
+                      </a:extLst>
+                    </a:blip>
+                    <a:stretch>
+                      <a:fillRect/>
+                    </a:stretch>
+                  </pic:blipFill>
+                  <pic:spPr>
+                    <a:xfrm>
+                      <a:off x="0" y="0"/>
+                      <a:ext cx="6645910" cy="4465320"/>
+                    </a:xfrm>
+                    <a:prstGeom prst="rect">
+                      <a:avLst/>
+                    </a:prstGeom>
+                  </pic:spPr>
+                </pic:pic>
+              </a:graphicData>
+            </a:graphic>
+          </wp:inline>
+        </w:drawing>
+      </w:r>
+    </w:p>
+    <w:p>
+      <w:r>
+        <w:t xml:space="preserve">Click ‘New pipeline’ </w:t>
+      </w:r>
+    </w:p>
+    <w:p>
+      <w:r>
+        <w:rPr>
+          <w:noProof/>
+        </w:rPr>
+        <w:drawing>
+          <wp:inline distT="0" distB="0" distL="0" distR="0">
+            <wp:extent cx="6645910" cy="3718560"/>
+            <wp:effectExtent l="0" t="0" r="2540" b="0"/>
+            <wp:docPr id="2" name="Picture 2"/>
+            <wp:cNvGraphicFramePr>
+              <a:graphicFrameLocks xmlns:a="http://schemas.openxmlformats.org/drawingml/2006/main" noChangeAspect="1"/>
+            </wp:cNvGraphicFramePr>
+            <a:graphic xmlns:a="http://schemas.openxmlformats.org/drawingml/2006/main">
+              <a:graphicData uri="http://schemas.openxmlformats.org/drawingml/2006/picture">
+                <pic:pic xmlns:pic="http://schemas.openxmlformats.org/drawingml/2006/picture">
+                  <pic:nvPicPr>
+                    <pic:cNvPr id="2" name="20 - build pipeline.jpg"/>
+                    <pic:cNvPicPr/>
+                  </pic:nvPicPr>
+                  <pic:blipFill>
+                    <a:blip r:embed="rId26">
+                      <a:extLst>
+                        <a:ext uri="{28A0092B-C50C-407E-A947-70E740481C1C}">
+                          <a14:useLocalDpi xmlns:a14="http://schemas.microsoft.com/office/drawing/2010/main" val="0"/>
+                        </a:ext>
+                      </a:extLst>
+                    </a:blip>
+                    <a:stretch>
+                      <a:fillRect/>
+                    </a:stretch>
+                  </pic:blipFill>
+                  <pic:spPr>
+                    <a:xfrm>
+                      <a:off x="0" y="0"/>
+                      <a:ext cx="6645910" cy="3718560"/>
+                    </a:xfrm>
+                    <a:prstGeom prst="rect">
+                      <a:avLst/>
+                    </a:prstGeom>
+                  </pic:spPr>
+                </pic:pic>
+              </a:graphicData>
+            </a:graphic>
+          </wp:inline>
+        </w:drawing>
+      </w:r>
+    </w:p>
+    <w:p>
+      <w:r>
+        <w:t>Use the classic editor</w:t>
+      </w:r>
+    </w:p>
+    <w:p>
+      <w:r>
+        <w:rPr>
+          <w:noProof/>
+        </w:rPr>
+        <w:lastRenderedPageBreak/>
+        <w:drawing>
+          <wp:inline distT="0" distB="0" distL="0" distR="0">
+            <wp:extent cx="6645910" cy="3893820"/>
+            <wp:effectExtent l="0" t="0" r="2540" b="0"/>
+            <wp:docPr id="4" name="Picture 4"/>
+            <wp:cNvGraphicFramePr>
+              <a:graphicFrameLocks xmlns:a="http://schemas.openxmlformats.org/drawingml/2006/main" noChangeAspect="1"/>
+            </wp:cNvGraphicFramePr>
+            <a:graphic xmlns:a="http://schemas.openxmlformats.org/drawingml/2006/main">
+              <a:graphicData uri="http://schemas.openxmlformats.org/drawingml/2006/picture">
+                <pic:pic xmlns:pic="http://schemas.openxmlformats.org/drawingml/2006/picture">
+                  <pic:nvPicPr>
+                    <pic:cNvPr id="4" name="21 - build pipeline.jpg"/>
+                    <pic:cNvPicPr/>
+                  </pic:nvPicPr>
+                  <pic:blipFill>
+                    <a:blip r:embed="rId27">
+                      <a:extLst>
+                        <a:ext uri="{28A0092B-C50C-407E-A947-70E740481C1C}">
+                          <a14:useLocalDpi xmlns:a14="http://schemas.microsoft.com/office/drawing/2010/main" val="0"/>
+                        </a:ext>
+                      </a:extLst>
+                    </a:blip>
+                    <a:stretch>
+                      <a:fillRect/>
+                    </a:stretch>
+                  </pic:blipFill>
+                  <pic:spPr>
+                    <a:xfrm>
+                      <a:off x="0" y="0"/>
+                      <a:ext cx="6645910" cy="3893820"/>
+                    </a:xfrm>
+                    <a:prstGeom prst="rect">
+                      <a:avLst/>
+                    </a:prstGeom>
+                  </pic:spPr>
+                </pic:pic>
+              </a:graphicData>
+            </a:graphic>
+          </wp:inline>
+        </w:drawing>
+      </w:r>
+    </w:p>
+    <w:p>
+      <w:r>
+        <w:t>Continue with details set as shown below</w:t>
+      </w:r>
+    </w:p>
+    <w:p>
+      <w:pPr>
+        <w:rPr>
+          <w:noProof/>
+        </w:rPr>
+      </w:pPr>
+    </w:p>
+    <w:p>
+      <w:r>
+        <w:rPr>
+          <w:noProof/>
+        </w:rPr>
+        <w:drawing>
+          <wp:inline distT="0" distB="0" distL="0" distR="0">
+            <wp:extent cx="6645910" cy="4368165"/>
+            <wp:effectExtent l="0" t="0" r="2540" b="0"/>
+            <wp:docPr id="5" name="Picture 5"/>
+            <wp:cNvGraphicFramePr>
+              <a:graphicFrameLocks xmlns:a="http://schemas.openxmlformats.org/drawingml/2006/main" noChangeAspect="1"/>
+            </wp:cNvGraphicFramePr>
+            <a:graphic xmlns:a="http://schemas.openxmlformats.org/drawingml/2006/main">
+              <a:graphicData uri="http://schemas.openxmlformats.org/drawingml/2006/picture">
+                <pic:pic xmlns:pic="http://schemas.openxmlformats.org/drawingml/2006/picture">
+                  <pic:nvPicPr>
+                    <pic:cNvPr id="5" name="22 - build pipeline.jpg"/>
+                    <pic:cNvPicPr/>
+                  </pic:nvPicPr>
+                  <pic:blipFill>
+                    <a:blip r:embed="rId28">
+                      <a:extLst>
+                        <a:ext uri="{28A0092B-C50C-407E-A947-70E740481C1C}">
+                          <a14:useLocalDpi xmlns:a14="http://schemas.microsoft.com/office/drawing/2010/main" val="0"/>
+                        </a:ext>
+                      </a:extLst>
+                    </a:blip>
+                    <a:stretch>
+                      <a:fillRect/>
+                    </a:stretch>
+                  </pic:blipFill>
+                  <pic:spPr>
+                    <a:xfrm>
+                      <a:off x="0" y="0"/>
+                      <a:ext cx="6645910" cy="4368165"/>
+                    </a:xfrm>
+                    <a:prstGeom prst="rect">
+                      <a:avLst/>
+                    </a:prstGeom>
+                  </pic:spPr>
+                </pic:pic>
+              </a:graphicData>
+            </a:graphic>
+          </wp:inline>
+        </w:drawing>
+      </w:r>
+    </w:p>
+    <w:p>
+      <w:r>
+        <w:t>Start with an empty job</w:t>
+      </w:r>
+    </w:p>
+    <w:p>
+      <w:r>
+        <w:rPr>
+          <w:noProof/>
+        </w:rPr>
+        <w:lastRenderedPageBreak/>
+        <w:drawing>
+          <wp:inline distT="0" distB="0" distL="0" distR="0">
+            <wp:extent cx="6645910" cy="3764280"/>
+            <wp:effectExtent l="0" t="0" r="2540" b="7620"/>
+            <wp:docPr id="6" name="Picture 6"/>
+            <wp:cNvGraphicFramePr>
+              <a:graphicFrameLocks xmlns:a="http://schemas.openxmlformats.org/drawingml/2006/main" noChangeAspect="1"/>
+            </wp:cNvGraphicFramePr>
+            <a:graphic xmlns:a="http://schemas.openxmlformats.org/drawingml/2006/main">
+              <a:graphicData uri="http://schemas.openxmlformats.org/drawingml/2006/picture">
+                <pic:pic xmlns:pic="http://schemas.openxmlformats.org/drawingml/2006/picture">
+                  <pic:nvPicPr>
+                    <pic:cNvPr id="6" name="23 - build pipeline.jpg"/>
+                    <pic:cNvPicPr/>
+                  </pic:nvPicPr>
+                  <pic:blipFill>
+                    <a:blip r:embed="rId29">
+                      <a:extLst>
+                        <a:ext uri="{28A0092B-C50C-407E-A947-70E740481C1C}">
+                          <a14:useLocalDpi xmlns:a14="http://schemas.microsoft.com/office/drawing/2010/main" val="0"/>
+                        </a:ext>
+                      </a:extLst>
+                    </a:blip>
+                    <a:stretch>
+                      <a:fillRect/>
+                    </a:stretch>
+                  </pic:blipFill>
+                  <pic:spPr>
+                    <a:xfrm>
+                      <a:off x="0" y="0"/>
+                      <a:ext cx="6645910" cy="3764280"/>
+                    </a:xfrm>
+                    <a:prstGeom prst="rect">
+                      <a:avLst/>
+                    </a:prstGeom>
+                  </pic:spPr>
+                </pic:pic>
+              </a:graphicData>
+            </a:graphic>
+          </wp:inline>
+        </w:drawing>
+      </w:r>
+    </w:p>
+    <w:p>
+      <w:r>
+        <w:t xml:space="preserve">Give a </w:t>
+      </w:r>
+      <w:r>
+        <w:t>Name to the pipeline and select ‘Hosted VS2017’ as the ‘Agent pool’</w:t>
+      </w:r>
+    </w:p>
+    <w:p>
+      <w:r>
+        <w:rPr>
+          <w:noProof/>
+        </w:rPr>
+        <w:drawing>
+          <wp:inline distT="0" distB="0" distL="0" distR="0">
+            <wp:extent cx="6645910" cy="3770630"/>
+            <wp:effectExtent l="0" t="0" r="2540" b="1270"/>
+            <wp:docPr id="23" name="Picture 23"/>
+            <wp:cNvGraphicFramePr>
+              <a:graphicFrameLocks xmlns:a="http://schemas.openxmlformats.org/drawingml/2006/main" noChangeAspect="1"/>
+            </wp:cNvGraphicFramePr>
+            <a:graphic xmlns:a="http://schemas.openxmlformats.org/drawingml/2006/main">
+              <a:graphicData uri="http://schemas.openxmlformats.org/drawingml/2006/picture">
+                <pic:pic xmlns:pic="http://schemas.openxmlformats.org/drawingml/2006/picture">
+                  <pic:nvPicPr>
+                    <pic:cNvPr id="23" name="24 - build pipeline.jpg"/>
+                    <pic:cNvPicPr/>
+                  </pic:nvPicPr>
+                  <pic:blipFill>
+                    <a:blip r:embed="rId30">
+                      <a:extLst>
+                        <a:ext uri="{28A0092B-C50C-407E-A947-70E740481C1C}">
+                          <a14:useLocalDpi xmlns:a14="http://schemas.microsoft.com/office/drawing/2010/main" val="0"/>
+                        </a:ext>
+                      </a:extLst>
+                    </a:blip>
+                    <a:stretch>
+                      <a:fillRect/>
+                    </a:stretch>
+                  </pic:blipFill>
+                  <pic:spPr>
+                    <a:xfrm>
+                      <a:off x="0" y="0"/>
+                      <a:ext cx="6645910" cy="3770630"/>
+                    </a:xfrm>
+                    <a:prstGeom prst="rect">
+                      <a:avLst/>
+                    </a:prstGeom>
+                  </pic:spPr>
+                </pic:pic>
+              </a:graphicData>
+            </a:graphic>
+          </wp:inline>
+        </w:drawing>
+      </w:r>
+    </w:p>
+    <w:p>
+      <w:r>
+        <w:t>We shall proceed by a</w:t>
+      </w:r>
+      <w:r>
+        <w:t>dd</w:t>
+      </w:r>
+      <w:r>
+        <w:t>ing</w:t>
+      </w:r>
+      <w:r>
+        <w:t xml:space="preserve"> </w:t>
+      </w:r>
+      <w:r>
+        <w:t>five</w:t>
+      </w:r>
+      <w:r>
+        <w:t xml:space="preserve"> </w:t>
+      </w:r>
+      <w:r>
+        <w:t>task</w:t>
+      </w:r>
+      <w:r>
+        <w:t>s</w:t>
+      </w:r>
+      <w:r>
+        <w:t xml:space="preserve"> to job 1</w:t>
+      </w:r>
+    </w:p>
+    <w:p>
+      <w:r>
+        <w:rPr>
+          <w:noProof/>
+        </w:rPr>
+        <w:lastRenderedPageBreak/>
+        <w:drawing>
+          <wp:inline distT="0" distB="0" distL="0" distR="0">
+            <wp:extent cx="6645910" cy="3738245"/>
+            <wp:effectExtent l="0" t="0" r="2540" b="0"/>
+            <wp:docPr id="24" name="Picture 24"/>
+            <wp:cNvGraphicFramePr>
+              <a:graphicFrameLocks xmlns:a="http://schemas.openxmlformats.org/drawingml/2006/main" noChangeAspect="1"/>
+            </wp:cNvGraphicFramePr>
+            <a:graphic xmlns:a="http://schemas.openxmlformats.org/drawingml/2006/main">
+              <a:graphicData uri="http://schemas.openxmlformats.org/drawingml/2006/picture">
+                <pic:pic xmlns:pic="http://schemas.openxmlformats.org/drawingml/2006/picture">
+                  <pic:nvPicPr>
+                    <pic:cNvPr id="24" name="25 - build pipeline.jpg"/>
+                    <pic:cNvPicPr/>
+                  </pic:nvPicPr>
+                  <pic:blipFill>
+                    <a:blip r:embed="rId31">
+                      <a:extLst>
+                        <a:ext uri="{28A0092B-C50C-407E-A947-70E740481C1C}">
+                          <a14:useLocalDpi xmlns:a14="http://schemas.microsoft.com/office/drawing/2010/main" val="0"/>
+                        </a:ext>
+                      </a:extLst>
+                    </a:blip>
+                    <a:stretch>
+                      <a:fillRect/>
+                    </a:stretch>
+                  </pic:blipFill>
+                  <pic:spPr>
+                    <a:xfrm>
+                      <a:off x="0" y="0"/>
+                      <a:ext cx="6645910" cy="3738245"/>
+                    </a:xfrm>
+                    <a:prstGeom prst="rect">
+                      <a:avLst/>
+                    </a:prstGeom>
+                  </pic:spPr>
+                </pic:pic>
+              </a:graphicData>
+            </a:graphic>
+          </wp:inline>
+        </w:drawing>
+      </w:r>
+    </w:p>
+    <w:p>
+      <w:r>
+        <w:t>Add the</w:t>
+      </w:r>
+      <w:r>
+        <w:t xml:space="preserve"> ‘NuGet Tool Installer’ </w:t>
+      </w:r>
+      <w:r>
+        <w:t>from</w:t>
+      </w:r>
+      <w:r>
+        <w:t xml:space="preserve"> the ‘Tool’ tab</w:t>
+      </w:r>
+    </w:p>
+    <w:p>
+      <w:r>
+        <w:rPr>
+          <w:noProof/>
+        </w:rPr>
+        <w:drawing>
+          <wp:inline distT="0" distB="0" distL="0" distR="0">
+            <wp:extent cx="6645910" cy="4568825"/>
+            <wp:effectExtent l="0" t="0" r="2540" b="3175"/>
+            <wp:docPr id="26" name="Picture 26"/>
+            <wp:cNvGraphicFramePr>
+              <a:graphicFrameLocks xmlns:a="http://schemas.openxmlformats.org/drawingml/2006/main" noChangeAspect="1"/>
+            </wp:cNvGraphicFramePr>
+            <a:graphic xmlns:a="http://schemas.openxmlformats.org/drawingml/2006/main">
+              <a:graphicData uri="http://schemas.openxmlformats.org/drawingml/2006/picture">
+                <pic:pic xmlns:pic="http://schemas.openxmlformats.org/drawingml/2006/picture">
+                  <pic:nvPicPr>
+                    <pic:cNvPr id="26" name="26 - build pipeline.jpg"/>
+                    <pic:cNvPicPr/>
+                  </pic:nvPicPr>
+                  <pic:blipFill>
+                    <a:blip r:embed="rId32">
+                      <a:extLst>
+                        <a:ext uri="{28A0092B-C50C-407E-A947-70E740481C1C}">
+                          <a14:useLocalDpi xmlns:a14="http://schemas.microsoft.com/office/drawing/2010/main" val="0"/>
+                        </a:ext>
+                      </a:extLst>
+                    </a:blip>
+                    <a:stretch>
+                      <a:fillRect/>
+                    </a:stretch>
+                  </pic:blipFill>
+                  <pic:spPr>
+                    <a:xfrm>
+                      <a:off x="0" y="0"/>
+                      <a:ext cx="6645910" cy="4568825"/>
+                    </a:xfrm>
+                    <a:prstGeom prst="rect">
+                      <a:avLst/>
+                    </a:prstGeom>
+                  </pic:spPr>
+                </pic:pic>
+              </a:graphicData>
+            </a:graphic>
+          </wp:inline>
+        </w:drawing>
+      </w:r>
+    </w:p>
+    <w:p>
+      <w:r>
+        <w:t>Add ‘NuGet’ from the ‘Package’ tab</w:t>
+      </w:r>
+    </w:p>
+    <w:p>
+      <w:r>
+        <w:rPr>
+          <w:noProof/>
+        </w:rPr>
+        <w:lastRenderedPageBreak/>
+        <w:drawing>
+          <wp:inline distT="0" distB="0" distL="0" distR="0">
+            <wp:extent cx="6645910" cy="4316095"/>
+            <wp:effectExtent l="0" t="0" r="2540" b="8255"/>
+            <wp:docPr id="27" name="Picture 27"/>
+            <wp:cNvGraphicFramePr>
+              <a:graphicFrameLocks xmlns:a="http://schemas.openxmlformats.org/drawingml/2006/main" noChangeAspect="1"/>
+            </wp:cNvGraphicFramePr>
+            <a:graphic xmlns:a="http://schemas.openxmlformats.org/drawingml/2006/main">
+              <a:graphicData uri="http://schemas.openxmlformats.org/drawingml/2006/picture">
+                <pic:pic xmlns:pic="http://schemas.openxmlformats.org/drawingml/2006/picture">
+                  <pic:nvPicPr>
+                    <pic:cNvPr id="27" name="27 - build pipeline.jpg"/>
+                    <pic:cNvPicPr/>
+                  </pic:nvPicPr>
+                  <pic:blipFill>
+                    <a:blip r:embed="rId33">
+                      <a:extLst>
+                        <a:ext uri="{28A0092B-C50C-407E-A947-70E740481C1C}">
+                          <a14:useLocalDpi xmlns:a14="http://schemas.microsoft.com/office/drawing/2010/main" val="0"/>
+                        </a:ext>
+                      </a:extLst>
+                    </a:blip>
+                    <a:stretch>
+                      <a:fillRect/>
+                    </a:stretch>
+                  </pic:blipFill>
+                  <pic:spPr>
+                    <a:xfrm>
+                      <a:off x="0" y="0"/>
+                      <a:ext cx="6645910" cy="4316095"/>
+                    </a:xfrm>
+                    <a:prstGeom prst="rect">
+                      <a:avLst/>
+                    </a:prstGeom>
+                  </pic:spPr>
+                </pic:pic>
+              </a:graphicData>
+            </a:graphic>
+          </wp:inline>
+        </w:drawing>
+      </w:r>
+    </w:p>
+    <w:p>
+      <w:r>
+        <w:t xml:space="preserve">Add </w:t>
+      </w:r>
+      <w:r>
+        <w:t>‘Visual Studio Build’ from the ‘Build’ tab</w:t>
+      </w:r>
+    </w:p>
+    <w:p>
+      <w:r>
+        <w:rPr>
+          <w:noProof/>
+        </w:rPr>
+        <w:drawing>
+          <wp:inline distT="0" distB="0" distL="0" distR="0">
+            <wp:extent cx="6645910" cy="3751580"/>
+            <wp:effectExtent l="0" t="0" r="2540" b="1270"/>
+            <wp:docPr id="28" name="Picture 28"/>
+            <wp:cNvGraphicFramePr>
+              <a:graphicFrameLocks xmlns:a="http://schemas.openxmlformats.org/drawingml/2006/main" noChangeAspect="1"/>
+            </wp:cNvGraphicFramePr>
+            <a:graphic xmlns:a="http://schemas.openxmlformats.org/drawingml/2006/main">
+              <a:graphicData uri="http://schemas.openxmlformats.org/drawingml/2006/picture">
+                <pic:pic xmlns:pic="http://schemas.openxmlformats.org/drawingml/2006/picture">
+                  <pic:nvPicPr>
+                    <pic:cNvPr id="28" name="29 - build pipeline.jpg"/>
+                    <pic:cNvPicPr/>
+                  </pic:nvPicPr>
+                  <pic:blipFill>
+                    <a:blip r:embed="rId34">
+                      <a:extLst>
+                        <a:ext uri="{28A0092B-C50C-407E-A947-70E740481C1C}">
+                          <a14:useLocalDpi xmlns:a14="http://schemas.microsoft.com/office/drawing/2010/main" val="0"/>
+                        </a:ext>
+                      </a:extLst>
+                    </a:blip>
+                    <a:stretch>
+                      <a:fillRect/>
+                    </a:stretch>
+                  </pic:blipFill>
+                  <pic:spPr>
+                    <a:xfrm>
+                      <a:off x="0" y="0"/>
+                      <a:ext cx="6645910" cy="3751580"/>
+                    </a:xfrm>
+                    <a:prstGeom prst="rect">
+                      <a:avLst/>
+                    </a:prstGeom>
+                  </pic:spPr>
+                </pic:pic>
+              </a:graphicData>
+            </a:graphic>
+          </wp:inline>
+        </w:drawing>
+      </w:r>
+    </w:p>
+    <w:p>
+      <w:r>
+        <w:t>Add ‘Copy Files’ from the ‘Utility’ tab</w:t>
+      </w:r>
+    </w:p>
+    <w:p>
+      <w:r>
+        <w:rPr>
+          <w:noProof/>
+        </w:rPr>
+        <w:lastRenderedPageBreak/>
+        <w:drawing>
+          <wp:inline distT="0" distB="0" distL="0" distR="0">
+            <wp:extent cx="6645910" cy="3790315"/>
+            <wp:effectExtent l="0" t="0" r="2540" b="635"/>
+            <wp:docPr id="34" name="Picture 34"/>
+            <wp:cNvGraphicFramePr>
+              <a:graphicFrameLocks xmlns:a="http://schemas.openxmlformats.org/drawingml/2006/main" noChangeAspect="1"/>
+            </wp:cNvGraphicFramePr>
+            <a:graphic xmlns:a="http://schemas.openxmlformats.org/drawingml/2006/main">
+              <a:graphicData uri="http://schemas.openxmlformats.org/drawingml/2006/picture">
+                <pic:pic xmlns:pic="http://schemas.openxmlformats.org/drawingml/2006/picture">
+                  <pic:nvPicPr>
+                    <pic:cNvPr id="34" name="30 - build pipeline.jpg"/>
+                    <pic:cNvPicPr/>
+                  </pic:nvPicPr>
+                  <pic:blipFill>
+                    <a:blip r:embed="rId35">
+                      <a:extLst>
+                        <a:ext uri="{28A0092B-C50C-407E-A947-70E740481C1C}">
+                          <a14:useLocalDpi xmlns:a14="http://schemas.microsoft.com/office/drawing/2010/main" val="0"/>
+                        </a:ext>
+                      </a:extLst>
+                    </a:blip>
+                    <a:stretch>
+                      <a:fillRect/>
+                    </a:stretch>
+                  </pic:blipFill>
+                  <pic:spPr>
+                    <a:xfrm>
+                      <a:off x="0" y="0"/>
+                      <a:ext cx="6645910" cy="3790315"/>
+                    </a:xfrm>
+                    <a:prstGeom prst="rect">
+                      <a:avLst/>
+                    </a:prstGeom>
+                  </pic:spPr>
+                </pic:pic>
+              </a:graphicData>
+            </a:graphic>
+          </wp:inline>
+        </w:drawing>
+      </w:r>
+    </w:p>
+    <w:p>
+      <w:r>
+        <w:t xml:space="preserve">Finally, add ‘Publish Build </w:t>
+      </w:r>
+      <w:proofErr w:type="spellStart"/>
+      <w:r>
+        <w:t>Artifacts’</w:t>
+      </w:r>
+      <w:proofErr w:type="spellEnd"/>
+      <w:r>
+        <w:t xml:space="preserve"> from the ‘Utility’ tab</w:t>
+      </w:r>
+    </w:p>
+    <w:p>
+      <w:r>
+        <w:rPr>
+          <w:noProof/>
+        </w:rPr>
+        <w:drawing>
+          <wp:inline distT="0" distB="0" distL="0" distR="0">
+            <wp:extent cx="6645910" cy="4043045"/>
+            <wp:effectExtent l="0" t="0" r="2540" b="0"/>
+            <wp:docPr id="35" name="Picture 35"/>
+            <wp:cNvGraphicFramePr>
+              <a:graphicFrameLocks xmlns:a="http://schemas.openxmlformats.org/drawingml/2006/main" noChangeAspect="1"/>
+            </wp:cNvGraphicFramePr>
+            <a:graphic xmlns:a="http://schemas.openxmlformats.org/drawingml/2006/main">
+              <a:graphicData uri="http://schemas.openxmlformats.org/drawingml/2006/picture">
+                <pic:pic xmlns:pic="http://schemas.openxmlformats.org/drawingml/2006/picture">
+                  <pic:nvPicPr>
+                    <pic:cNvPr id="35" name="31 - build pipeline.jpg"/>
+                    <pic:cNvPicPr/>
+                  </pic:nvPicPr>
+                  <pic:blipFill>
+                    <a:blip r:embed="rId36">
+                      <a:extLst>
+                        <a:ext uri="{28A0092B-C50C-407E-A947-70E740481C1C}">
+                          <a14:useLocalDpi xmlns:a14="http://schemas.microsoft.com/office/drawing/2010/main" val="0"/>
+                        </a:ext>
+                      </a:extLst>
+                    </a:blip>
+                    <a:stretch>
+                      <a:fillRect/>
+                    </a:stretch>
+                  </pic:blipFill>
+                  <pic:spPr>
+                    <a:xfrm>
+                      <a:off x="0" y="0"/>
+                      <a:ext cx="6645910" cy="4043045"/>
+                    </a:xfrm>
+                    <a:prstGeom prst="rect">
+                      <a:avLst/>
+                    </a:prstGeom>
+                  </pic:spPr>
+                </pic:pic>
+              </a:graphicData>
+            </a:graphic>
+          </wp:inline>
+        </w:drawing>
+      </w:r>
+    </w:p>
+    <w:p>
+      <w:r>
+        <w:t>Select the ‘NuGet Tool Installer’ on the left-hand side and specify version 4.4.1</w:t>
+      </w:r>
+    </w:p>
+    <w:p>
+      <w:r>
+        <w:rPr>
+          <w:noProof/>
+        </w:rPr>
+        <w:lastRenderedPageBreak/>
+        <w:drawing>
+          <wp:inline distT="0" distB="0" distL="0" distR="0">
+            <wp:extent cx="6645910" cy="4036695"/>
+            <wp:effectExtent l="0" t="0" r="2540" b="1905"/>
+            <wp:docPr id="36" name="Picture 36"/>
+            <wp:cNvGraphicFramePr>
+              <a:graphicFrameLocks xmlns:a="http://schemas.openxmlformats.org/drawingml/2006/main" noChangeAspect="1"/>
+            </wp:cNvGraphicFramePr>
+            <a:graphic xmlns:a="http://schemas.openxmlformats.org/drawingml/2006/main">
+              <a:graphicData uri="http://schemas.openxmlformats.org/drawingml/2006/picture">
+                <pic:pic xmlns:pic="http://schemas.openxmlformats.org/drawingml/2006/picture">
+                  <pic:nvPicPr>
+                    <pic:cNvPr id="36" name="32 - build pipeline.jpg"/>
+                    <pic:cNvPicPr/>
+                  </pic:nvPicPr>
+                  <pic:blipFill>
+                    <a:blip r:embed="rId37">
+                      <a:extLst>
+                        <a:ext uri="{28A0092B-C50C-407E-A947-70E740481C1C}">
+                          <a14:useLocalDpi xmlns:a14="http://schemas.microsoft.com/office/drawing/2010/main" val="0"/>
+                        </a:ext>
+                      </a:extLst>
+                    </a:blip>
+                    <a:stretch>
+                      <a:fillRect/>
+                    </a:stretch>
+                  </pic:blipFill>
+                  <pic:spPr>
+                    <a:xfrm>
+                      <a:off x="0" y="0"/>
+                      <a:ext cx="6645910" cy="4036695"/>
+                    </a:xfrm>
+                    <a:prstGeom prst="rect">
+                      <a:avLst/>
+                    </a:prstGeom>
+                  </pic:spPr>
+                </pic:pic>
+              </a:graphicData>
+            </a:graphic>
+          </wp:inline>
+        </w:drawing>
+      </w:r>
+    </w:p>
+    <w:p>
+      <w:r>
+        <w:t>Select ‘NuGet’ on the left-hand side and browse the repository to find the .</w:t>
+      </w:r>
+      <w:proofErr w:type="spellStart"/>
+      <w:r>
+        <w:t>sln</w:t>
+      </w:r>
+      <w:proofErr w:type="spellEnd"/>
+      <w:r>
+        <w:t xml:space="preserve"> file. Alternatively, leave this as default.</w:t>
+      </w:r>
+    </w:p>
+    <w:p>
+      <w:r>
+        <w:t>?</w:t>
+      </w:r>
+    </w:p>
+    <w:p>
+      <w:r>
+        <w:t>Select ‘Visual Studio Build’ on the left-hand side</w:t>
+      </w:r>
+      <w:r>
+        <w:t xml:space="preserve">, </w:t>
+      </w:r>
+      <w:r>
+        <w:t xml:space="preserve">specify a Display name, </w:t>
+      </w:r>
+      <w:r>
+        <w:t>check the ‘Clean’ box</w:t>
+      </w:r>
+      <w:r>
+        <w:t xml:space="preserve"> and specify the Platform and Configuration</w:t>
+      </w:r>
+    </w:p>
+    <w:p>
+      <w:r>
+        <w:rPr>
+          <w:noProof/>
+        </w:rPr>
+        <w:lastRenderedPageBreak/>
+        <w:drawing>
+          <wp:inline distT="0" distB="0" distL="0" distR="0">
+            <wp:extent cx="6645910" cy="4945380"/>
+            <wp:effectExtent l="0" t="0" r="2540" b="7620"/>
+            <wp:docPr id="37" name="Picture 37"/>
+            <wp:cNvGraphicFramePr>
+              <a:graphicFrameLocks xmlns:a="http://schemas.openxmlformats.org/drawingml/2006/main" noChangeAspect="1"/>
+            </wp:cNvGraphicFramePr>
+            <a:graphic xmlns:a="http://schemas.openxmlformats.org/drawingml/2006/main">
+              <a:graphicData uri="http://schemas.openxmlformats.org/drawingml/2006/picture">
+                <pic:pic xmlns:pic="http://schemas.openxmlformats.org/drawingml/2006/picture">
+                  <pic:nvPicPr>
+                    <pic:cNvPr id="37" name="33 - build pipeline.jpg"/>
+                    <pic:cNvPicPr/>
+                  </pic:nvPicPr>
+                  <pic:blipFill>
+                    <a:blip r:embed="rId38">
+                      <a:extLst>
+                        <a:ext uri="{28A0092B-C50C-407E-A947-70E740481C1C}">
+                          <a14:useLocalDpi xmlns:a14="http://schemas.microsoft.com/office/drawing/2010/main" val="0"/>
+                        </a:ext>
+                      </a:extLst>
+                    </a:blip>
+                    <a:stretch>
+                      <a:fillRect/>
+                    </a:stretch>
+                  </pic:blipFill>
+                  <pic:spPr>
+                    <a:xfrm>
+                      <a:off x="0" y="0"/>
+                      <a:ext cx="6645910" cy="4945380"/>
+                    </a:xfrm>
+                    <a:prstGeom prst="rect">
+                      <a:avLst/>
+                    </a:prstGeom>
+                  </pic:spPr>
+                </pic:pic>
+              </a:graphicData>
+            </a:graphic>
+          </wp:inline>
+        </w:drawing>
+      </w:r>
+    </w:p>
+    <w:p>
+      <w:r>
+        <w:t>Select ‘Copy Files’ on the left-hand side</w:t>
+      </w:r>
+      <w:r>
+        <w:t xml:space="preserve">, specify a Display name and set the </w:t>
+      </w:r>
+      <w:r>
+        <w:t>C</w:t>
+      </w:r>
+      <w:r>
+        <w:t xml:space="preserve">ontents and </w:t>
+      </w:r>
+      <w:r>
+        <w:t>T</w:t>
+      </w:r>
+      <w:r>
+        <w:t xml:space="preserve">arget </w:t>
+      </w:r>
+      <w:r>
+        <w:t>F</w:t>
+      </w:r>
+      <w:r>
+        <w:t xml:space="preserve">older as shown. </w:t>
+      </w:r>
+    </w:p>
+    <w:p>
+      <w:r>
+        <w:t xml:space="preserve">Note that the </w:t>
+      </w:r>
+      <w:r>
+        <w:t>T</w:t>
+      </w:r>
+      <w:r>
+        <w:t xml:space="preserve">arget </w:t>
+      </w:r>
+      <w:r>
+        <w:t>F</w:t>
+      </w:r>
+      <w:r>
+        <w:t>older</w:t>
+      </w:r>
+      <w:r>
+        <w:t xml:space="preserve">, </w:t>
+      </w:r>
+      <w:r>
+        <w:t>$(</w:t>
+      </w:r>
+      <w:proofErr w:type="spellStart"/>
+      <w:r>
+        <w:t>Build.ArtifactStagingDirectory</w:t>
+      </w:r>
+      <w:proofErr w:type="spellEnd"/>
+      <w:r>
+        <w:t>)</w:t>
+      </w:r>
+      <w:r>
+        <w:t>,</w:t>
+      </w:r>
+      <w:r>
+        <w:t xml:space="preserve"> will be the same one used in the Path to publish field of the final task, </w:t>
+      </w:r>
+      <w:r>
+        <w:t>P</w:t>
+      </w:r>
+      <w:r>
+        <w:t xml:space="preserve">ublish </w:t>
+      </w:r>
+      <w:r>
+        <w:t>B</w:t>
+      </w:r>
+      <w:r>
+        <w:t xml:space="preserve">uild </w:t>
+      </w:r>
+      <w:proofErr w:type="spellStart"/>
+      <w:r>
+        <w:t>A</w:t>
+      </w:r>
+      <w:r>
+        <w:t>rtifacts</w:t>
+      </w:r>
+      <w:proofErr w:type="spellEnd"/>
+      <w:r>
+        <w:t xml:space="preserve">. </w:t>
+      </w:r>
+    </w:p>
+    <w:p>
+      <w:r>
+        <w:t xml:space="preserve">The first line of the contents field indicates that all items in any bin\Release folders present within the repository will be copied. The second line indicates that all items in any </w:t>
+      </w:r>
+      <w:proofErr w:type="spellStart"/>
+      <w:r>
+        <w:t>obj</w:t>
+      </w:r>
+      <w:proofErr w:type="spellEnd"/>
+      <w:r>
+        <w:t xml:space="preserve"> folders present within the repository will be excluded from being copied.</w:t>
+      </w:r>
+    </w:p>
+    <w:p>
+      <w:r>
+        <w:rPr>
+          <w:noProof/>
+        </w:rPr>
+        <w:lastRenderedPageBreak/>
+        <w:drawing>
+          <wp:inline distT="0" distB="0" distL="0" distR="0">
+            <wp:extent cx="6645910" cy="4036695"/>
+            <wp:effectExtent l="0" t="0" r="2540" b="1905"/>
+            <wp:docPr id="38" name="Picture 38"/>
+            <wp:cNvGraphicFramePr>
+              <a:graphicFrameLocks xmlns:a="http://schemas.openxmlformats.org/drawingml/2006/main" noChangeAspect="1"/>
+            </wp:cNvGraphicFramePr>
+            <a:graphic xmlns:a="http://schemas.openxmlformats.org/drawingml/2006/main">
+              <a:graphicData uri="http://schemas.openxmlformats.org/drawingml/2006/picture">
+                <pic:pic xmlns:pic="http://schemas.openxmlformats.org/drawingml/2006/picture">
+                  <pic:nvPicPr>
+                    <pic:cNvPr id="38" name="34 - build pipeline.jpg"/>
+                    <pic:cNvPicPr/>
+                  </pic:nvPicPr>
+                  <pic:blipFill>
+                    <a:blip r:embed="rId39">
+                      <a:extLst>
+                        <a:ext uri="{28A0092B-C50C-407E-A947-70E740481C1C}">
+                          <a14:useLocalDpi xmlns:a14="http://schemas.microsoft.com/office/drawing/2010/main" val="0"/>
+                        </a:ext>
+                      </a:extLst>
+                    </a:blip>
+                    <a:stretch>
+                      <a:fillRect/>
+                    </a:stretch>
+                  </pic:blipFill>
+                  <pic:spPr>
+                    <a:xfrm>
+                      <a:off x="0" y="0"/>
+                      <a:ext cx="6645910" cy="4036695"/>
+                    </a:xfrm>
+                    <a:prstGeom prst="rect">
+                      <a:avLst/>
+                    </a:prstGeom>
+                  </pic:spPr>
+                </pic:pic>
+              </a:graphicData>
+            </a:graphic>
+          </wp:inline>
+        </w:drawing>
+      </w:r>
+    </w:p>
+    <w:p>
+      <w:r>
+        <w:t xml:space="preserve">Select ‘Publish Build </w:t>
+      </w:r>
+      <w:proofErr w:type="spellStart"/>
+      <w:r>
+        <w:t>Artifacts’</w:t>
+      </w:r>
+      <w:proofErr w:type="spellEnd"/>
+      <w:r>
+        <w:t xml:space="preserve"> on the left-hand side and specify both a Display name and an </w:t>
+      </w:r>
+      <w:proofErr w:type="spellStart"/>
+      <w:r>
+        <w:t>Artifact</w:t>
+      </w:r>
+      <w:proofErr w:type="spellEnd"/>
+      <w:r>
+        <w:t xml:space="preserve"> name</w:t>
+      </w:r>
+      <w:r>
+        <w:t>.</w:t>
+      </w:r>
+    </w:p>
+    <w:p>
+      <w:r>
+        <w:rPr>
+          <w:noProof/>
+        </w:rPr>
+        <w:drawing>
+          <wp:inline distT="0" distB="0" distL="0" distR="0">
+            <wp:extent cx="6645910" cy="4050030"/>
+            <wp:effectExtent l="0" t="0" r="2540" b="7620"/>
+            <wp:docPr id="39" name="Picture 39"/>
+            <wp:cNvGraphicFramePr>
+              <a:graphicFrameLocks xmlns:a="http://schemas.openxmlformats.org/drawingml/2006/main" noChangeAspect="1"/>
+            </wp:cNvGraphicFramePr>
+            <a:graphic xmlns:a="http://schemas.openxmlformats.org/drawingml/2006/main">
+              <a:graphicData uri="http://schemas.openxmlformats.org/drawingml/2006/picture">
+                <pic:pic xmlns:pic="http://schemas.openxmlformats.org/drawingml/2006/picture">
+                  <pic:nvPicPr>
+                    <pic:cNvPr id="39" name="35 - build pipeline.jpg"/>
+                    <pic:cNvPicPr/>
+                  </pic:nvPicPr>
+                  <pic:blipFill>
+                    <a:blip r:embed="rId40">
+                      <a:extLst>
+                        <a:ext uri="{28A0092B-C50C-407E-A947-70E740481C1C}">
+                          <a14:useLocalDpi xmlns:a14="http://schemas.microsoft.com/office/drawing/2010/main" val="0"/>
+                        </a:ext>
+                      </a:extLst>
+                    </a:blip>
+                    <a:stretch>
+                      <a:fillRect/>
+                    </a:stretch>
+                  </pic:blipFill>
+                  <pic:spPr>
+                    <a:xfrm>
+                      <a:off x="0" y="0"/>
+                      <a:ext cx="6645910" cy="4050030"/>
+                    </a:xfrm>
+                    <a:prstGeom prst="rect">
+                      <a:avLst/>
+                    </a:prstGeom>
+                  </pic:spPr>
+                </pic:pic>
+              </a:graphicData>
+            </a:graphic>
+          </wp:inline>
+        </w:drawing>
+      </w:r>
+      <w:r>
+        <w:t>select CI on the Triggers tab</w:t>
+      </w:r>
+    </w:p>
     <w:p>
       <w:bookmarkStart w:id="0" w:name="_GoBack"/>
       <w:bookmarkEnd w:id="0"/>
     </w:p>
     <w:p>
       <w:r>
-        <w:t xml:space="preserve">Setting up the build pipeline </w:t>
-      </w:r>
-    </w:p>
-    <w:p>
-      <w:r>
+        <w:t xml:space="preserve">Save and queue </w:t>
+      </w:r>
+    </w:p>
+    <w:p>
+      <w:r>
+        <w:rPr>
+          <w:noProof/>
+        </w:rPr>
         <w:lastRenderedPageBreak/>
+        <w:drawing>
+          <wp:inline distT="0" distB="0" distL="0" distR="0">
+            <wp:extent cx="6645910" cy="3978275"/>
+            <wp:effectExtent l="0" t="0" r="2540" b="3175"/>
+            <wp:docPr id="40" name="Picture 40"/>
+            <wp:cNvGraphicFramePr>
+              <a:graphicFrameLocks xmlns:a="http://schemas.openxmlformats.org/drawingml/2006/main" noChangeAspect="1"/>
+            </wp:cNvGraphicFramePr>
+            <a:graphic xmlns:a="http://schemas.openxmlformats.org/drawingml/2006/main">
+              <a:graphicData uri="http://schemas.openxmlformats.org/drawingml/2006/picture">
+                <pic:pic xmlns:pic="http://schemas.openxmlformats.org/drawingml/2006/picture">
+                  <pic:nvPicPr>
+                    <pic:cNvPr id="40" name="36 - build pipeline.jpg"/>
+                    <pic:cNvPicPr/>
+                  </pic:nvPicPr>
+                  <pic:blipFill>
+                    <a:blip r:embed="rId41">
+                      <a:extLst>
+                        <a:ext uri="{28A0092B-C50C-407E-A947-70E740481C1C}">
+                          <a14:useLocalDpi xmlns:a14="http://schemas.microsoft.com/office/drawing/2010/main" val="0"/>
+                        </a:ext>
+                      </a:extLst>
+                    </a:blip>
+                    <a:stretch>
+                      <a:fillRect/>
+                    </a:stretch>
+                  </pic:blipFill>
+                  <pic:spPr>
+                    <a:xfrm>
+                      <a:off x="0" y="0"/>
+                      <a:ext cx="6645910" cy="3978275"/>
+                    </a:xfrm>
+                    <a:prstGeom prst="rect">
+                      <a:avLst/>
+                    </a:prstGeom>
+                  </pic:spPr>
+                </pic:pic>
+              </a:graphicData>
+            </a:graphic>
+          </wp:inline>
+        </w:drawing>
+      </w:r>
+    </w:p>
+    <w:p>
+      <w:r>
         <w:t xml:space="preserve">  Basic pipeline</w:t>
       </w:r>
     </w:p>

</xml_diff>